<commit_message>
Add epitome of Plato's Charmides
</commit_message>
<xml_diff>
--- a/Assets/Streszczenia/Tertulian, De testimonio animae.docx
+++ b/Assets/Streszczenia/Tertulian, De testimonio animae.docx
@@ -668,9 +668,6 @@
       <w:r>
         <w:t xml:space="preserve">, a poglądy filozoficzne są różne i wykluczają się między sobą. </w:t>
       </w:r>
-    </w:p>
-    <w:p/>
-    <w:p>
       <w:r>
         <w:rPr>
           <w:i/>
@@ -707,13 +704,16 @@
         <w:t xml:space="preserve">). </w:t>
       </w:r>
     </w:p>
-    <w:p/>
     <w:p>
       <w:pPr>
         <w:ind w:firstLine="708"/>
       </w:pPr>
       <w:r>
-        <w:t>Na koniec Tertulian zwraca się do dedykowanego adresata dzieła w mniej więcej takich słowach: kiedy oskarżasz chrześcijan za ich poglądy, to w rzeczywistości oskarżasz każdą duszę (w tym swoją własną)</w:t>
+        <w:t xml:space="preserve">Na koniec Tertulian zwraca się do dedykowanego adresata dzieła w mniej więcej takich słowach: kiedy oskarżasz chrześcijan za ich poglądy, to w rzeczywistości oskarżasz </w:t>
+      </w:r>
+      <w:r>
+        <w:lastRenderedPageBreak/>
+        <w:t>każdą duszę (w tym swoją własną)</w:t>
       </w:r>
       <w:r>
         <w:t>.</w:t>

</xml_diff>